<commit_message>
Feito o detalhamento de cada Caso de Uso do Sistema
</commit_message>
<xml_diff>
--- a/requisitos/caso_uso_emitir_relatorios.docx
+++ b/requisitos/caso_uso_emitir_relatorios.docx
@@ -47,7 +47,13 @@
         <w:rPr>
           <w:lang w:val="pt-BR"/>
         </w:rPr>
-        <w:t>Gerir</w:t>
+        <w:t>Emiti</w:t>
+      </w:r>
+      <w:r>
+        <w:rPr>
+          <w:lang w:val="pt-BR"/>
+        </w:rPr>
+        <w:t>r</w:t>
       </w:r>
       <w:r>
         <w:fldChar w:fldCharType="end"/>
@@ -56,13 +62,7 @@
         <w:rPr>
           <w:lang w:val="pt-BR"/>
         </w:rPr>
-        <w:t xml:space="preserve"> </w:t>
-      </w:r>
-      <w:r>
-        <w:rPr>
-          <w:lang w:val="pt-BR"/>
-        </w:rPr>
-        <w:t>caixa</w:t>
+        <w:t xml:space="preserve"> relatórios</w:t>
       </w:r>
     </w:p>
     <w:p>
@@ -315,13 +315,7 @@
               <w:rPr>
                 <w:lang w:val="pt-BR"/>
               </w:rPr>
-              <w:t>16</w:t>
-            </w:r>
-            <w:r>
-              <w:rPr>
-                <w:lang w:val="pt-BR"/>
-              </w:rPr>
-              <w:t>/06/21</w:t>
+              <w:t>16/06/21</w:t>
             </w:r>
           </w:p>
         </w:tc>
@@ -392,19 +386,11 @@
                 <w:lang w:val="pt-BR"/>
               </w:rPr>
             </w:pPr>
-            <w:proofErr w:type="spellStart"/>
             <w:r>
               <w:rPr>
                 <w:lang w:val="pt-BR"/>
               </w:rPr>
-              <w:t>Denir</w:t>
-            </w:r>
-            <w:proofErr w:type="spellEnd"/>
-            <w:r>
-              <w:rPr>
-                <w:lang w:val="pt-BR"/>
-              </w:rPr>
-              <w:t xml:space="preserve"> de Assis Junior</w:t>
+              <w:t>Denir de Assis Junior</w:t>
             </w:r>
           </w:p>
           <w:p>
@@ -741,6 +727,13 @@
           <w:noProof/>
           <w:lang w:val="pt-BR"/>
         </w:rPr>
+        <w:t>: Emitir relatórios</w:t>
+      </w:r>
+      <w:r>
+        <w:rPr>
+          <w:noProof/>
+          <w:lang w:val="pt-BR"/>
+        </w:rPr>
         <w:tab/>
       </w:r>
       <w:r>
@@ -1032,26 +1025,130 @@
     </w:p>
     <w:p>
       <w:pPr>
+        <w:pStyle w:val="Sumrio1"/>
+        <w:tabs>
+          <w:tab w:val="left" w:pos="432"/>
+        </w:tabs>
+        <w:rPr>
+          <w:noProof/>
+          <w:snapToGrid/>
+          <w:sz w:val="24"/>
+          <w:szCs w:val="24"/>
+          <w:lang w:val="pt-BR"/>
+        </w:rPr>
+      </w:pPr>
+      <w:r>
+        <w:rPr>
+          <w:noProof/>
+          <w:sz w:val="24"/>
+          <w:lang w:val="pt-BR"/>
+        </w:rPr>
+        <w:t>3</w:t>
+      </w:r>
+      <w:r>
+        <w:rPr>
+          <w:noProof/>
+          <w:sz w:val="24"/>
+          <w:lang w:val="pt-BR"/>
+        </w:rPr>
+        <w:t>.</w:t>
+      </w:r>
+      <w:r>
+        <w:rPr>
+          <w:noProof/>
+          <w:snapToGrid/>
+          <w:sz w:val="24"/>
+          <w:szCs w:val="24"/>
+          <w:lang w:val="pt-BR"/>
+        </w:rPr>
+        <w:tab/>
+      </w:r>
+      <w:r>
+        <w:rPr>
+          <w:noProof/>
+          <w:sz w:val="24"/>
+          <w:lang w:val="pt-BR"/>
+        </w:rPr>
+        <w:t>Precondições</w:t>
+      </w:r>
+      <w:r>
+        <w:rPr>
+          <w:noProof/>
+          <w:lang w:val="pt-BR"/>
+        </w:rPr>
+        <w:tab/>
+      </w:r>
+      <w:r>
+        <w:rPr>
+          <w:noProof/>
+          <w:lang w:val="pt-BR"/>
+        </w:rPr>
+        <w:t>4</w:t>
+      </w:r>
+    </w:p>
+    <w:p>
+      <w:pPr>
         <w:pStyle w:val="Sumrio2"/>
         <w:tabs>
           <w:tab w:val="left" w:pos="1000"/>
         </w:tabs>
         <w:rPr>
           <w:noProof/>
+          <w:lang w:val="pt-BR"/>
+        </w:rPr>
+      </w:pPr>
+      <w:r>
+        <w:rPr>
+          <w:noProof/>
+          <w:lang w:val="pt-BR"/>
+        </w:rPr>
+        <w:t>3</w:t>
+      </w:r>
+      <w:r>
+        <w:rPr>
+          <w:noProof/>
+          <w:lang w:val="pt-BR"/>
+        </w:rPr>
+        <w:t>.1</w:t>
+      </w:r>
+      <w:r>
+        <w:rPr>
+          <w:noProof/>
           <w:snapToGrid/>
           <w:sz w:val="24"/>
           <w:szCs w:val="24"/>
           <w:lang w:val="pt-BR"/>
         </w:rPr>
-      </w:pPr>
-      <w:r>
-        <w:rPr>
-          <w:noProof/>
-          <w:lang w:val="pt-BR"/>
-        </w:rPr>
-        <w:t>2.2</w:t>
-      </w:r>
-      <w:r>
+        <w:tab/>
+      </w:r>
+      <w:r>
+        <w:rPr>
+          <w:noProof/>
+          <w:lang w:val="pt-BR"/>
+        </w:rPr>
+        <w:t>Usuario conectado ao sistema</w:t>
+      </w:r>
+      <w:r>
+        <w:rPr>
+          <w:noProof/>
+          <w:lang w:val="pt-BR"/>
+        </w:rPr>
+        <w:tab/>
+      </w:r>
+      <w:r>
+        <w:rPr>
+          <w:noProof/>
+          <w:lang w:val="pt-BR"/>
+        </w:rPr>
+        <w:t>4</w:t>
+      </w:r>
+    </w:p>
+    <w:p>
+      <w:pPr>
+        <w:pStyle w:val="Sumrio2"/>
+        <w:tabs>
+          <w:tab w:val="left" w:pos="1000"/>
+        </w:tabs>
         <w:rPr>
           <w:noProof/>
           <w:snapToGrid/>
@@ -1059,66 +1156,22 @@
           <w:szCs w:val="24"/>
           <w:lang w:val="pt-BR"/>
         </w:rPr>
-        <w:tab/>
-      </w:r>
-      <w:r>
-        <w:rPr>
-          <w:noProof/>
-          <w:lang w:val="pt-BR"/>
-        </w:rPr>
-        <w:t>Fluxos Alternativos</w:t>
-      </w:r>
-      <w:r>
-        <w:rPr>
-          <w:noProof/>
-          <w:lang w:val="pt-BR"/>
-        </w:rPr>
-        <w:tab/>
-      </w:r>
-      <w:r>
-        <w:rPr>
-          <w:noProof/>
-        </w:rPr>
-        <w:fldChar w:fldCharType="begin"/>
-      </w:r>
-      <w:r>
-        <w:rPr>
-          <w:noProof/>
-          <w:lang w:val="pt-BR"/>
-        </w:rPr>
-        <w:instrText xml:space="preserve"> PAGEREF _Toc18208179 \h </w:instrText>
-      </w:r>
-      <w:r>
-        <w:rPr>
-          <w:noProof/>
-        </w:rPr>
-      </w:r>
-      <w:r>
-        <w:rPr>
-          <w:noProof/>
-        </w:rPr>
-        <w:fldChar w:fldCharType="separate"/>
-      </w:r>
-      <w:r>
-        <w:rPr>
-          <w:noProof/>
-          <w:lang w:val="pt-BR"/>
-        </w:rPr>
-        <w:t>4</w:t>
-      </w:r>
-      <w:r>
-        <w:rPr>
-          <w:noProof/>
-        </w:rPr>
-        <w:fldChar w:fldCharType="end"/>
-      </w:r>
-    </w:p>
-    <w:p>
-      <w:pPr>
-        <w:pStyle w:val="Sumrio3"/>
-        <w:tabs>
-          <w:tab w:val="left" w:pos="1600"/>
-        </w:tabs>
+      </w:pPr>
+      <w:r>
+        <w:rPr>
+          <w:noProof/>
+          <w:lang w:val="pt-BR"/>
+        </w:rPr>
+        <w:t>3</w:t>
+      </w:r>
+      <w:r>
+        <w:rPr>
+          <w:noProof/>
+          <w:lang w:val="pt-BR"/>
+        </w:rPr>
+        <w:t>.1</w:t>
+      </w:r>
+      <w:r>
         <w:rPr>
           <w:noProof/>
           <w:snapToGrid/>
@@ -1126,22 +1179,6 @@
           <w:szCs w:val="24"/>
           <w:lang w:val="pt-BR"/>
         </w:rPr>
-      </w:pPr>
-      <w:r>
-        <w:rPr>
-          <w:noProof/>
-          <w:lang w:val="pt-BR"/>
-        </w:rPr>
-        <w:t>2.2.1</w:t>
-      </w:r>
-      <w:r>
-        <w:rPr>
-          <w:noProof/>
-          <w:snapToGrid/>
-          <w:sz w:val="24"/>
-          <w:szCs w:val="24"/>
-          <w:lang w:val="pt-BR"/>
-        </w:rPr>
         <w:tab/>
       </w:r>
       <w:r>
@@ -1149,7 +1186,7 @@
           <w:noProof/>
           <w:lang w:val="pt-BR"/>
         </w:rPr>
-        <w:t>&lt; Primeiro Fluxo Alternativo &gt;</w:t>
+        <w:t>Tabela de Relatório preenchida</w:t>
       </w:r>
       <w:r>
         <w:rPr>
@@ -1161,122 +1198,9 @@
       <w:r>
         <w:rPr>
           <w:noProof/>
-        </w:rPr>
-        <w:fldChar w:fldCharType="begin"/>
-      </w:r>
-      <w:r>
-        <w:rPr>
-          <w:noProof/>
-          <w:lang w:val="pt-BR"/>
-        </w:rPr>
-        <w:instrText xml:space="preserve"> PAGEREF _Toc18208180 \h </w:instrText>
-      </w:r>
-      <w:r>
-        <w:rPr>
-          <w:noProof/>
-        </w:rPr>
-      </w:r>
-      <w:r>
-        <w:rPr>
-          <w:noProof/>
-        </w:rPr>
-        <w:fldChar w:fldCharType="separate"/>
-      </w:r>
-      <w:r>
-        <w:rPr>
-          <w:noProof/>
           <w:lang w:val="pt-BR"/>
         </w:rPr>
         <w:t>4</w:t>
-      </w:r>
-      <w:r>
-        <w:rPr>
-          <w:noProof/>
-        </w:rPr>
-        <w:fldChar w:fldCharType="end"/>
-      </w:r>
-    </w:p>
-    <w:p>
-      <w:pPr>
-        <w:pStyle w:val="Sumrio3"/>
-        <w:tabs>
-          <w:tab w:val="left" w:pos="1600"/>
-        </w:tabs>
-        <w:rPr>
-          <w:noProof/>
-          <w:snapToGrid/>
-          <w:sz w:val="24"/>
-          <w:szCs w:val="24"/>
-          <w:lang w:val="pt-BR"/>
-        </w:rPr>
-      </w:pPr>
-      <w:r>
-        <w:rPr>
-          <w:noProof/>
-          <w:lang w:val="pt-BR"/>
-        </w:rPr>
-        <w:t>2.2.2</w:t>
-      </w:r>
-      <w:r>
-        <w:rPr>
-          <w:noProof/>
-          <w:snapToGrid/>
-          <w:sz w:val="24"/>
-          <w:szCs w:val="24"/>
-          <w:lang w:val="pt-BR"/>
-        </w:rPr>
-        <w:tab/>
-      </w:r>
-      <w:r>
-        <w:rPr>
-          <w:noProof/>
-          <w:lang w:val="pt-BR"/>
-        </w:rPr>
-        <w:t>&lt; Segundo Fluxo Alternativo &gt;</w:t>
-      </w:r>
-      <w:r>
-        <w:rPr>
-          <w:noProof/>
-          <w:lang w:val="pt-BR"/>
-        </w:rPr>
-        <w:tab/>
-      </w:r>
-      <w:r>
-        <w:rPr>
-          <w:noProof/>
-        </w:rPr>
-        <w:fldChar w:fldCharType="begin"/>
-      </w:r>
-      <w:r>
-        <w:rPr>
-          <w:noProof/>
-          <w:lang w:val="pt-BR"/>
-        </w:rPr>
-        <w:instrText xml:space="preserve"> PAGEREF _Toc18208181 \h </w:instrText>
-      </w:r>
-      <w:r>
-        <w:rPr>
-          <w:noProof/>
-        </w:rPr>
-      </w:r>
-      <w:r>
-        <w:rPr>
-          <w:noProof/>
-        </w:rPr>
-        <w:fldChar w:fldCharType="separate"/>
-      </w:r>
-      <w:r>
-        <w:rPr>
-          <w:noProof/>
-          <w:lang w:val="pt-BR"/>
-        </w:rPr>
-        <w:t>5</w:t>
-      </w:r>
-      <w:r>
-        <w:rPr>
-          <w:noProof/>
-        </w:rPr>
-        <w:fldChar w:fldCharType="end"/>
       </w:r>
     </w:p>
     <w:p>
@@ -1299,7 +1223,15 @@
           <w:sz w:val="24"/>
           <w:lang w:val="pt-BR"/>
         </w:rPr>
-        <w:t>3.</w:t>
+        <w:t>4</w:t>
+      </w:r>
+      <w:r>
+        <w:rPr>
+          <w:noProof/>
+          <w:sz w:val="24"/>
+          <w:lang w:val="pt-BR"/>
+        </w:rPr>
+        <w:t>.</w:t>
       </w:r>
       <w:r>
         <w:rPr>
@@ -1317,7 +1249,7 @@
           <w:sz w:val="24"/>
           <w:lang w:val="pt-BR"/>
         </w:rPr>
-        <w:t>Requisitos Especiais</w:t>
+        <w:t>Pós-condições</w:t>
       </w:r>
       <w:r>
         <w:rPr>
@@ -1329,39 +1261,9 @@
       <w:r>
         <w:rPr>
           <w:noProof/>
-        </w:rPr>
-        <w:fldChar w:fldCharType="begin"/>
-      </w:r>
-      <w:r>
-        <w:rPr>
-          <w:noProof/>
-          <w:lang w:val="pt-BR"/>
-        </w:rPr>
-        <w:instrText xml:space="preserve"> PAGEREF _Toc18208182 \h </w:instrText>
-      </w:r>
-      <w:r>
-        <w:rPr>
-          <w:noProof/>
-        </w:rPr>
-      </w:r>
-      <w:r>
-        <w:rPr>
-          <w:noProof/>
-        </w:rPr>
-        <w:fldChar w:fldCharType="separate"/>
-      </w:r>
-      <w:r>
-        <w:rPr>
-          <w:noProof/>
-          <w:lang w:val="pt-BR"/>
-        </w:rPr>
-        <w:t>5</w:t>
-      </w:r>
-      <w:r>
-        <w:rPr>
-          <w:noProof/>
-        </w:rPr>
-        <w:fldChar w:fldCharType="end"/>
+          <w:lang w:val="pt-BR"/>
+        </w:rPr>
+        <w:t>4</w:t>
       </w:r>
     </w:p>
     <w:p>
@@ -1383,7 +1285,14 @@
           <w:noProof/>
           <w:lang w:val="pt-BR"/>
         </w:rPr>
-        <w:t>3.1</w:t>
+        <w:t>4</w:t>
+      </w:r>
+      <w:r>
+        <w:rPr>
+          <w:noProof/>
+          <w:lang w:val="pt-BR"/>
+        </w:rPr>
+        <w:t>.1</w:t>
       </w:r>
       <w:r>
         <w:rPr>
@@ -1400,7 +1309,21 @@
           <w:noProof/>
           <w:lang w:val="pt-BR"/>
         </w:rPr>
-        <w:t>&lt; Primeiro Requisito Especial &gt;</w:t>
+        <w:t xml:space="preserve">Tabela </w:t>
+      </w:r>
+      <w:r>
+        <w:rPr>
+          <w:noProof/>
+          <w:lang w:val="pt-BR"/>
+        </w:rPr>
+        <w:t>a</w:t>
+      </w:r>
+      <w:r>
+        <w:rPr>
+          <w:noProof/>
+          <w:lang w:val="pt-BR"/>
+        </w:rPr>
+        <w:t>tualizada</w:t>
       </w:r>
       <w:r>
         <w:rPr>
@@ -1412,47 +1335,11 @@
       <w:r>
         <w:rPr>
           <w:noProof/>
-        </w:rPr>
-        <w:fldChar w:fldCharType="begin"/>
-      </w:r>
-      <w:r>
-        <w:rPr>
-          <w:noProof/>
-          <w:lang w:val="pt-BR"/>
-        </w:rPr>
-        <w:instrText xml:space="preserve"> PAGEREF _Toc18208183 \h </w:instrText>
-      </w:r>
-      <w:r>
-        <w:rPr>
-          <w:noProof/>
-        </w:rPr>
-      </w:r>
-      <w:r>
-        <w:rPr>
-          <w:noProof/>
-        </w:rPr>
-        <w:fldChar w:fldCharType="separate"/>
-      </w:r>
-      <w:r>
-        <w:rPr>
-          <w:noProof/>
-          <w:lang w:val="pt-BR"/>
-        </w:rPr>
-        <w:t>5</w:t>
-      </w:r>
-      <w:r>
-        <w:rPr>
-          <w:noProof/>
-        </w:rPr>
-        <w:fldChar w:fldCharType="end"/>
-      </w:r>
-    </w:p>
-    <w:p>
-      <w:pPr>
-        <w:pStyle w:val="Sumrio1"/>
-        <w:tabs>
-          <w:tab w:val="left" w:pos="432"/>
-        </w:tabs>
+          <w:lang w:val="pt-BR"/>
+        </w:rPr>
+        <w:t>4</w:t>
+      </w:r>
+      <w:r>
         <w:rPr>
           <w:noProof/>
           <w:snapToGrid/>
@@ -1460,499 +1347,11 @@
           <w:szCs w:val="24"/>
           <w:lang w:val="pt-BR"/>
         </w:rPr>
-      </w:pPr>
-      <w:r>
-        <w:rPr>
-          <w:noProof/>
-          <w:sz w:val="24"/>
-          <w:lang w:val="pt-BR"/>
-        </w:rPr>
-        <w:t>4.</w:t>
-      </w:r>
-      <w:r>
-        <w:rPr>
-          <w:noProof/>
-          <w:snapToGrid/>
-          <w:sz w:val="24"/>
-          <w:szCs w:val="24"/>
-          <w:lang w:val="pt-BR"/>
-        </w:rPr>
-        <w:tab/>
-      </w:r>
-      <w:r>
-        <w:rPr>
-          <w:noProof/>
-          <w:sz w:val="24"/>
-          <w:lang w:val="pt-BR"/>
-        </w:rPr>
-        <w:t>Precondições</w:t>
-      </w:r>
-      <w:r>
-        <w:rPr>
-          <w:noProof/>
-          <w:lang w:val="pt-BR"/>
-        </w:rPr>
-        <w:tab/>
-      </w:r>
-      <w:r>
-        <w:rPr>
-          <w:noProof/>
-        </w:rPr>
-        <w:fldChar w:fldCharType="begin"/>
-      </w:r>
-      <w:r>
-        <w:rPr>
-          <w:noProof/>
-          <w:lang w:val="pt-BR"/>
-        </w:rPr>
-        <w:instrText xml:space="preserve"> PAGEREF _Toc18208184 \h </w:instrText>
-      </w:r>
-      <w:r>
-        <w:rPr>
-          <w:noProof/>
-        </w:rPr>
-      </w:r>
-      <w:r>
-        <w:rPr>
-          <w:noProof/>
-        </w:rPr>
-        <w:fldChar w:fldCharType="separate"/>
-      </w:r>
-      <w:r>
-        <w:rPr>
-          <w:noProof/>
-          <w:lang w:val="pt-BR"/>
-        </w:rPr>
-        <w:t>5</w:t>
-      </w:r>
-      <w:r>
-        <w:rPr>
-          <w:noProof/>
-        </w:rPr>
-        <w:fldChar w:fldCharType="end"/>
+        <w:t xml:space="preserve"> </w:t>
       </w:r>
     </w:p>
     <w:p>
       <w:pPr>
-        <w:pStyle w:val="Sumrio2"/>
-        <w:tabs>
-          <w:tab w:val="left" w:pos="1000"/>
-        </w:tabs>
-        <w:rPr>
-          <w:noProof/>
-          <w:snapToGrid/>
-          <w:sz w:val="24"/>
-          <w:szCs w:val="24"/>
-          <w:lang w:val="pt-BR"/>
-        </w:rPr>
-      </w:pPr>
-      <w:r>
-        <w:rPr>
-          <w:noProof/>
-          <w:lang w:val="pt-BR"/>
-        </w:rPr>
-        <w:t>4.1</w:t>
-      </w:r>
-      <w:r>
-        <w:rPr>
-          <w:noProof/>
-          <w:snapToGrid/>
-          <w:sz w:val="24"/>
-          <w:szCs w:val="24"/>
-          <w:lang w:val="pt-BR"/>
-        </w:rPr>
-        <w:tab/>
-      </w:r>
-      <w:r>
-        <w:rPr>
-          <w:noProof/>
-          <w:lang w:val="pt-BR"/>
-        </w:rPr>
-        <w:t>&lt; Precondição Um &gt;</w:t>
-      </w:r>
-      <w:r>
-        <w:rPr>
-          <w:noProof/>
-          <w:lang w:val="pt-BR"/>
-        </w:rPr>
-        <w:tab/>
-      </w:r>
-      <w:r>
-        <w:rPr>
-          <w:noProof/>
-        </w:rPr>
-        <w:fldChar w:fldCharType="begin"/>
-      </w:r>
-      <w:r>
-        <w:rPr>
-          <w:noProof/>
-          <w:lang w:val="pt-BR"/>
-        </w:rPr>
-        <w:instrText xml:space="preserve"> PAGEREF _Toc18208185 \h </w:instrText>
-      </w:r>
-      <w:r>
-        <w:rPr>
-          <w:noProof/>
-        </w:rPr>
-      </w:r>
-      <w:r>
-        <w:rPr>
-          <w:noProof/>
-        </w:rPr>
-        <w:fldChar w:fldCharType="separate"/>
-      </w:r>
-      <w:r>
-        <w:rPr>
-          <w:noProof/>
-          <w:lang w:val="pt-BR"/>
-        </w:rPr>
-        <w:t>5</w:t>
-      </w:r>
-      <w:r>
-        <w:rPr>
-          <w:noProof/>
-        </w:rPr>
-        <w:fldChar w:fldCharType="end"/>
-      </w:r>
-    </w:p>
-    <w:p>
-      <w:pPr>
-        <w:pStyle w:val="Sumrio1"/>
-        <w:tabs>
-          <w:tab w:val="left" w:pos="432"/>
-        </w:tabs>
-        <w:rPr>
-          <w:noProof/>
-          <w:snapToGrid/>
-          <w:sz w:val="24"/>
-          <w:szCs w:val="24"/>
-          <w:lang w:val="pt-BR"/>
-        </w:rPr>
-      </w:pPr>
-      <w:r>
-        <w:rPr>
-          <w:noProof/>
-          <w:sz w:val="24"/>
-          <w:lang w:val="pt-BR"/>
-        </w:rPr>
-        <w:t>5.</w:t>
-      </w:r>
-      <w:r>
-        <w:rPr>
-          <w:noProof/>
-          <w:snapToGrid/>
-          <w:sz w:val="24"/>
-          <w:szCs w:val="24"/>
-          <w:lang w:val="pt-BR"/>
-        </w:rPr>
-        <w:tab/>
-      </w:r>
-      <w:r>
-        <w:rPr>
-          <w:noProof/>
-          <w:sz w:val="24"/>
-          <w:lang w:val="pt-BR"/>
-        </w:rPr>
-        <w:t>Pós-condições</w:t>
-      </w:r>
-      <w:r>
-        <w:rPr>
-          <w:noProof/>
-          <w:lang w:val="pt-BR"/>
-        </w:rPr>
-        <w:tab/>
-      </w:r>
-      <w:r>
-        <w:rPr>
-          <w:noProof/>
-        </w:rPr>
-        <w:fldChar w:fldCharType="begin"/>
-      </w:r>
-      <w:r>
-        <w:rPr>
-          <w:noProof/>
-          <w:lang w:val="pt-BR"/>
-        </w:rPr>
-        <w:instrText xml:space="preserve"> PAGEREF _Toc18208186 \h </w:instrText>
-      </w:r>
-      <w:r>
-        <w:rPr>
-          <w:noProof/>
-        </w:rPr>
-      </w:r>
-      <w:r>
-        <w:rPr>
-          <w:noProof/>
-        </w:rPr>
-        <w:fldChar w:fldCharType="separate"/>
-      </w:r>
-      <w:r>
-        <w:rPr>
-          <w:noProof/>
-          <w:lang w:val="pt-BR"/>
-        </w:rPr>
-        <w:t>5</w:t>
-      </w:r>
-      <w:r>
-        <w:rPr>
-          <w:noProof/>
-        </w:rPr>
-        <w:fldChar w:fldCharType="end"/>
-      </w:r>
-    </w:p>
-    <w:p>
-      <w:pPr>
-        <w:pStyle w:val="Sumrio2"/>
-        <w:tabs>
-          <w:tab w:val="left" w:pos="1000"/>
-        </w:tabs>
-        <w:rPr>
-          <w:noProof/>
-          <w:snapToGrid/>
-          <w:sz w:val="24"/>
-          <w:szCs w:val="24"/>
-          <w:lang w:val="pt-BR"/>
-        </w:rPr>
-      </w:pPr>
-      <w:r>
-        <w:rPr>
-          <w:noProof/>
-          <w:lang w:val="pt-BR"/>
-        </w:rPr>
-        <w:t>5.1</w:t>
-      </w:r>
-      <w:r>
-        <w:rPr>
-          <w:noProof/>
-          <w:snapToGrid/>
-          <w:sz w:val="24"/>
-          <w:szCs w:val="24"/>
-          <w:lang w:val="pt-BR"/>
-        </w:rPr>
-        <w:tab/>
-      </w:r>
-      <w:r>
-        <w:rPr>
-          <w:noProof/>
-          <w:lang w:val="pt-BR"/>
-        </w:rPr>
-        <w:t>&lt; Pós-condição Um &gt;</w:t>
-      </w:r>
-      <w:r>
-        <w:rPr>
-          <w:noProof/>
-          <w:lang w:val="pt-BR"/>
-        </w:rPr>
-        <w:tab/>
-      </w:r>
-      <w:r>
-        <w:rPr>
-          <w:noProof/>
-        </w:rPr>
-        <w:fldChar w:fldCharType="begin"/>
-      </w:r>
-      <w:r>
-        <w:rPr>
-          <w:noProof/>
-          <w:lang w:val="pt-BR"/>
-        </w:rPr>
-        <w:instrText xml:space="preserve"> PAGEREF _Toc18208187 \h </w:instrText>
-      </w:r>
-      <w:r>
-        <w:rPr>
-          <w:noProof/>
-        </w:rPr>
-      </w:r>
-      <w:r>
-        <w:rPr>
-          <w:noProof/>
-        </w:rPr>
-        <w:fldChar w:fldCharType="separate"/>
-      </w:r>
-      <w:r>
-        <w:rPr>
-          <w:noProof/>
-          <w:lang w:val="pt-BR"/>
-        </w:rPr>
-        <w:t>5</w:t>
-      </w:r>
-      <w:r>
-        <w:rPr>
-          <w:noProof/>
-        </w:rPr>
-        <w:fldChar w:fldCharType="end"/>
-      </w:r>
-    </w:p>
-    <w:p>
-      <w:pPr>
-        <w:pStyle w:val="Sumrio1"/>
-        <w:tabs>
-          <w:tab w:val="left" w:pos="432"/>
-        </w:tabs>
-        <w:rPr>
-          <w:noProof/>
-          <w:snapToGrid/>
-          <w:sz w:val="24"/>
-          <w:szCs w:val="24"/>
-          <w:lang w:val="fr-FR"/>
-        </w:rPr>
-      </w:pPr>
-      <w:r>
-        <w:rPr>
-          <w:noProof/>
-          <w:sz w:val="24"/>
-          <w:lang w:val="pt-BR"/>
-        </w:rPr>
-        <w:t>6.</w:t>
-      </w:r>
-      <w:r>
-        <w:rPr>
-          <w:noProof/>
-          <w:snapToGrid/>
-          <w:sz w:val="24"/>
-          <w:szCs w:val="24"/>
-          <w:lang w:val="fr-FR"/>
-        </w:rPr>
-        <w:tab/>
-      </w:r>
-      <w:r>
-        <w:rPr>
-          <w:noProof/>
-          <w:sz w:val="24"/>
-          <w:lang w:val="pt-BR"/>
-        </w:rPr>
-        <w:t>Pontos de Extensão</w:t>
-      </w:r>
-      <w:r>
-        <w:rPr>
-          <w:noProof/>
-          <w:lang w:val="fr-FR"/>
-        </w:rPr>
-        <w:tab/>
-      </w:r>
-      <w:r>
-        <w:rPr>
-          <w:noProof/>
-        </w:rPr>
-        <w:fldChar w:fldCharType="begin"/>
-      </w:r>
-      <w:r>
-        <w:rPr>
-          <w:noProof/>
-          <w:lang w:val="fr-FR"/>
-        </w:rPr>
-        <w:instrText xml:space="preserve"> PAGEREF _Toc18208188 \h </w:instrText>
-      </w:r>
-      <w:r>
-        <w:rPr>
-          <w:noProof/>
-        </w:rPr>
-      </w:r>
-      <w:r>
-        <w:rPr>
-          <w:noProof/>
-        </w:rPr>
-        <w:fldChar w:fldCharType="separate"/>
-      </w:r>
-      <w:r>
-        <w:rPr>
-          <w:noProof/>
-          <w:lang w:val="fr-FR"/>
-        </w:rPr>
-        <w:t>5</w:t>
-      </w:r>
-      <w:r>
-        <w:rPr>
-          <w:noProof/>
-        </w:rPr>
-        <w:fldChar w:fldCharType="end"/>
-      </w:r>
-    </w:p>
-    <w:p>
-      <w:pPr>
-        <w:pStyle w:val="Sumrio2"/>
-        <w:tabs>
-          <w:tab w:val="left" w:pos="1000"/>
-        </w:tabs>
-        <w:rPr>
-          <w:noProof/>
-          <w:snapToGrid/>
-          <w:sz w:val="24"/>
-          <w:szCs w:val="24"/>
-          <w:lang w:val="pt-BR"/>
-        </w:rPr>
-      </w:pPr>
-      <w:r>
-        <w:rPr>
-          <w:noProof/>
-          <w:lang w:val="pt-BR"/>
-        </w:rPr>
-        <w:t>6.1</w:t>
-      </w:r>
-      <w:r>
-        <w:rPr>
-          <w:noProof/>
-          <w:snapToGrid/>
-          <w:sz w:val="24"/>
-          <w:szCs w:val="24"/>
-          <w:lang w:val="pt-BR"/>
-        </w:rPr>
-        <w:tab/>
-      </w:r>
-      <w:r>
-        <w:rPr>
-          <w:noProof/>
-          <w:lang w:val="pt-BR"/>
-        </w:rPr>
-        <w:t>&lt;Nome do Ponto de Extensão&gt;</w:t>
-      </w:r>
-      <w:r>
-        <w:rPr>
-          <w:noProof/>
-          <w:lang w:val="pt-BR"/>
-        </w:rPr>
-        <w:tab/>
-      </w:r>
-      <w:r>
-        <w:rPr>
-          <w:noProof/>
-        </w:rPr>
-        <w:fldChar w:fldCharType="begin"/>
-      </w:r>
-      <w:r>
-        <w:rPr>
-          <w:noProof/>
-          <w:lang w:val="pt-BR"/>
-        </w:rPr>
-        <w:instrText xml:space="preserve"> PAGEREF _Toc18208189 \h </w:instrText>
-      </w:r>
-      <w:r>
-        <w:rPr>
-          <w:noProof/>
-        </w:rPr>
-      </w:r>
-      <w:r>
-        <w:rPr>
-          <w:noProof/>
-        </w:rPr>
-        <w:fldChar w:fldCharType="separate"/>
-      </w:r>
-      <w:r>
-        <w:rPr>
-          <w:noProof/>
-          <w:lang w:val="pt-BR"/>
-        </w:rPr>
-        <w:t>5</w:t>
-      </w:r>
-      <w:r>
-        <w:rPr>
-          <w:noProof/>
-        </w:rPr>
-        <w:fldChar w:fldCharType="end"/>
-      </w:r>
-    </w:p>
-    <w:p>
-      <w:pPr>
         <w:pStyle w:val="Ttulo"/>
         <w:rPr>
           <w:lang w:val="pt-BR"/>
@@ -1990,7 +1389,7 @@
         <w:rPr>
           <w:lang w:val="pt-BR"/>
         </w:rPr>
-        <w:t>Gerir Caixa</w:t>
+        <w:t>Emitir relatórios</w:t>
       </w:r>
       <w:r>
         <w:fldChar w:fldCharType="end"/>
@@ -2021,14 +1420,20 @@
           <w:tab w:val="left" w:pos="8647"/>
         </w:tabs>
         <w:ind w:left="1080" w:hanging="360"/>
+        <w:rPr>
+          <w:sz w:val="24"/>
+          <w:szCs w:val="24"/>
+        </w:rPr>
       </w:pPr>
       <w:bookmarkStart w:id="2" w:name="_Toc425054504"/>
       <w:bookmarkStart w:id="3" w:name="_Toc423410238"/>
       <w:r>
         <w:rPr>
-          <w:lang w:val="pt-BR"/>
-        </w:rPr>
-        <w:t>Gerir Caixa</w:t>
+          <w:sz w:val="24"/>
+          <w:szCs w:val="24"/>
+          <w:lang w:val="pt-BR"/>
+        </w:rPr>
+        <w:t>Emitir relatórios</w:t>
       </w:r>
     </w:p>
     <w:p>
@@ -2048,25 +1453,35 @@
     </w:p>
     <w:p>
       <w:pPr>
-        <w:pStyle w:val="InfoBlue"/>
-      </w:pPr>
-      <w:r>
-        <w:rPr>
-          <w:lang w:val="pt-BR"/>
-        </w:rPr>
-        <w:t>[A descrição relata brevemente o papel e a finalidade do caso de uso.</w:t>
-      </w:r>
-      <w:r>
-        <w:rPr>
-          <w:lang w:val="pt-BR"/>
-        </w:rPr>
-        <w:t xml:space="preserve"> </w:t>
-      </w:r>
-      <w:r>
-        <w:rPr>
-          <w:lang w:val="pt-BR"/>
-        </w:rPr>
-        <w:t>Um único parágrafo será suficiente para essa descrição.]</w:t>
+        <w:ind w:left="720"/>
+        <w:rPr>
+          <w:rFonts w:ascii="Arial" w:hAnsi="Arial" w:cs="Arial"/>
+          <w:lang w:val="pt-BR"/>
+        </w:rPr>
+      </w:pPr>
+      <w:bookmarkStart w:id="5" w:name="_Toc425054505"/>
+      <w:bookmarkStart w:id="6" w:name="_Toc423410239"/>
+      <w:bookmarkStart w:id="7" w:name="_Toc18208177"/>
+      <w:r>
+        <w:rPr>
+          <w:rFonts w:ascii="Arial" w:hAnsi="Arial" w:cs="Arial"/>
+          <w:lang w:val="pt-BR"/>
+        </w:rPr>
+        <w:t xml:space="preserve">Este caso de uso em como propósito apresentar todos os fluxos da funcionalidade de sistema que </w:t>
+      </w:r>
+      <w:r>
+        <w:rPr>
+          <w:rFonts w:ascii="Arial" w:hAnsi="Arial" w:cs="Arial"/>
+          <w:lang w:val="pt-BR"/>
+        </w:rPr>
+        <w:t>emite relatórios</w:t>
+      </w:r>
+      <w:r>
+        <w:rPr>
+          <w:rFonts w:ascii="Arial" w:hAnsi="Arial" w:cs="Arial"/>
+          <w:lang w:val="pt-BR"/>
+        </w:rPr>
+        <w:t>.</w:t>
       </w:r>
     </w:p>
     <w:p>
@@ -2078,9 +1493,6 @@
           <w:lang w:val="fr-FR"/>
         </w:rPr>
       </w:pPr>
-      <w:bookmarkStart w:id="5" w:name="_Toc425054505"/>
-      <w:bookmarkStart w:id="6" w:name="_Toc423410239"/>
-      <w:bookmarkStart w:id="7" w:name="_Toc18208177"/>
       <w:r>
         <w:rPr>
           <w:lang w:val="pt-BR"/>
@@ -2120,317 +1532,191 @@
     </w:p>
     <w:p>
       <w:pPr>
-        <w:pStyle w:val="InfoBlue"/>
-        <w:rPr>
-          <w:lang w:val="pt-BR"/>
-        </w:rPr>
-      </w:pPr>
-      <w:r>
-        <w:rPr>
-          <w:lang w:val="pt-BR"/>
-        </w:rPr>
-        <w:t>[Este caso de uso é iniciado quando o ator pratica alguma ação.</w:t>
-      </w:r>
-      <w:r>
-        <w:rPr>
-          <w:lang w:val="pt-BR"/>
-        </w:rPr>
-        <w:t xml:space="preserve"> </w:t>
-      </w:r>
-      <w:r>
-        <w:rPr>
-          <w:lang w:val="pt-BR"/>
-        </w:rPr>
-        <w:t>Os casos de uso sempre são iniciados por atores.</w:t>
-      </w:r>
-      <w:r>
-        <w:rPr>
-          <w:lang w:val="pt-BR"/>
-        </w:rPr>
-        <w:t xml:space="preserve"> </w:t>
-      </w:r>
-      <w:r>
-        <w:rPr>
-          <w:lang w:val="pt-BR"/>
-        </w:rPr>
-        <w:t>O caso de uso descreve o que o ator faz e o que o sistema faz em resposta.</w:t>
-      </w:r>
-      <w:r>
-        <w:rPr>
-          <w:lang w:val="pt-BR"/>
-        </w:rPr>
-        <w:t xml:space="preserve"> </w:t>
-      </w:r>
-      <w:r>
-        <w:rPr>
-          <w:lang w:val="pt-BR"/>
-        </w:rPr>
-        <w:t>Ele deve ser elaborado como um diálogo entre o ator e o sistema.</w:t>
+        <w:ind w:left="720"/>
+        <w:rPr>
+          <w:rFonts w:ascii="Arial" w:hAnsi="Arial" w:cs="Arial"/>
+          <w:lang w:val="fr-FR"/>
+        </w:rPr>
+      </w:pPr>
+      <w:r>
+        <w:rPr>
+          <w:rFonts w:ascii="Arial" w:hAnsi="Arial" w:cs="Arial"/>
+          <w:lang w:val="fr-FR"/>
+        </w:rPr>
+        <w:t>B1. O ator acessa o sistema.</w:t>
       </w:r>
     </w:p>
     <w:p>
       <w:pPr>
-        <w:pStyle w:val="InfoBlue"/>
-        <w:rPr>
-          <w:lang w:val="pt-BR"/>
-        </w:rPr>
-      </w:pPr>
-      <w:r>
-        <w:rPr>
-          <w:lang w:val="pt-BR"/>
-        </w:rPr>
-        <w:t>O caso de uso descreve o que ocorre no sistema, mas não como ou por quê.</w:t>
-      </w:r>
-      <w:r>
-        <w:rPr>
-          <w:lang w:val="pt-BR"/>
-        </w:rPr>
-        <w:t xml:space="preserve"> </w:t>
-      </w:r>
-      <w:r>
-        <w:rPr>
-          <w:lang w:val="pt-BR"/>
-        </w:rPr>
-        <w:t>Se forem trocadas informações, seja específico no que diz respeito ao conteúdo que é passado e retornado.</w:t>
-      </w:r>
-      <w:r>
-        <w:rPr>
-          <w:lang w:val="pt-BR"/>
-        </w:rPr>
-        <w:t xml:space="preserve"> </w:t>
-      </w:r>
-      <w:r>
-        <w:rPr>
-          <w:lang w:val="pt-BR"/>
-        </w:rPr>
-        <w:t>Por exemplo, não é muito esclarecedor dizer que o ator fornece informações do cliente.</w:t>
-      </w:r>
-      <w:r>
-        <w:rPr>
-          <w:lang w:val="pt-BR"/>
-        </w:rPr>
-        <w:t xml:space="preserve"> </w:t>
-      </w:r>
-      <w:r>
-        <w:rPr>
-          <w:lang w:val="pt-BR"/>
-        </w:rPr>
-        <w:t>É melhor dizer que ele fornece o nome e o endereço do cliente.</w:t>
-      </w:r>
-      <w:r>
-        <w:rPr>
-          <w:lang w:val="pt-BR"/>
-        </w:rPr>
-        <w:t xml:space="preserve"> </w:t>
-      </w:r>
-      <w:r>
-        <w:rPr>
-          <w:lang w:val="pt-BR"/>
-        </w:rPr>
-        <w:t>É útil fazer uso de um Glossário de Termos para manter a complexidade do caso de uso sob controle — poderá ser conveniente definir termos como, por exemplo, informações do cliente neste glossário, a fim de evitar que o caso de uso fique repleto de detalhes</w:t>
-      </w:r>
-      <w:r>
-        <w:rPr>
-          <w:rFonts w:ascii="Arial" w:hAnsi="Arial"/>
-          <w:lang w:val="pt-BR"/>
-        </w:rPr>
-        <w:t>.</w:t>
-      </w:r>
-      <w:r>
-        <w:rPr>
-          <w:lang w:val="pt-BR"/>
-        </w:rPr>
-        <w:t xml:space="preserve"> </w:t>
+        <w:ind w:left="720"/>
+        <w:rPr>
+          <w:rFonts w:ascii="Arial" w:hAnsi="Arial" w:cs="Arial"/>
+          <w:lang w:val="fr-FR"/>
+        </w:rPr>
+      </w:pPr>
+      <w:r>
+        <w:rPr>
+          <w:rFonts w:ascii="Arial" w:hAnsi="Arial" w:cs="Arial"/>
+          <w:lang w:val="fr-FR"/>
+        </w:rPr>
+        <w:t>B2.  O sistema exibe uma interface gráfica com 3 abas (Estacionamento, Configuração De Vagas e Relatório).</w:t>
       </w:r>
     </w:p>
     <w:p>
       <w:pPr>
-        <w:pStyle w:val="InfoBlue"/>
-        <w:rPr>
+        <w:ind w:left="720"/>
+        <w:rPr>
+          <w:rFonts w:ascii="Arial" w:hAnsi="Arial" w:cs="Arial"/>
           <w:lang w:val="fr-FR"/>
         </w:rPr>
       </w:pPr>
       <w:r>
         <w:rPr>
-          <w:lang w:val="pt-BR"/>
-        </w:rPr>
-        <w:t>As alternativas simples poderão ser apresentadas no texto do caso de uso.</w:t>
-      </w:r>
-      <w:r>
-        <w:rPr>
-          <w:lang w:val="pt-BR"/>
-        </w:rPr>
-        <w:t xml:space="preserve"> </w:t>
-      </w:r>
-      <w:r>
-        <w:rPr>
-          <w:lang w:val="pt-BR"/>
-        </w:rPr>
-        <w:t xml:space="preserve">Se forem necessárias apenas algumas frases para descrever o que acontece quando há uma alternativa, faça essa descrição diretamente na seção </w:t>
-      </w:r>
-      <w:r>
-        <w:rPr>
-          <w:b/>
-          <w:bCs/>
-          <w:lang w:val="pt-BR"/>
-        </w:rPr>
-        <w:t>Fluxo de Eventos</w:t>
-      </w:r>
-      <w:r>
-        <w:rPr>
-          <w:lang w:val="pt-BR"/>
-        </w:rPr>
-        <w:t>.</w:t>
-      </w:r>
-      <w:r>
-        <w:rPr>
+          <w:rFonts w:ascii="Arial" w:hAnsi="Arial" w:cs="Arial"/>
           <w:lang w:val="fr-FR"/>
         </w:rPr>
-        <w:t xml:space="preserve"> </w:t>
-      </w:r>
-      <w:r>
-        <w:rPr>
-          <w:lang w:val="pt-BR"/>
-        </w:rPr>
-        <w:t>Se o fluxo alternativo for mais complexo, use uma seção separada para descrevê-lo</w:t>
-      </w:r>
-      <w:r>
-        <w:rPr>
-          <w:rFonts w:ascii="Arial" w:hAnsi="Arial"/>
-          <w:lang w:val="pt-BR"/>
-        </w:rPr>
-        <w:t>.</w:t>
-      </w:r>
-      <w:r>
-        <w:rPr>
+        <w:t xml:space="preserve">B3. O ator seleciona a aba </w:t>
+      </w:r>
+      <w:r>
+        <w:rPr>
+          <w:rFonts w:ascii="Arial" w:hAnsi="Arial" w:cs="Arial"/>
           <w:lang w:val="fr-FR"/>
         </w:rPr>
-        <w:t xml:space="preserve"> </w:t>
-      </w:r>
-      <w:r>
-        <w:rPr>
-          <w:lang w:val="pt-BR"/>
-        </w:rPr>
-        <w:t xml:space="preserve">Por exemplo, uma subseção </w:t>
-      </w:r>
-      <w:r>
-        <w:rPr>
-          <w:b/>
-          <w:bCs/>
-          <w:lang w:val="pt-BR"/>
-        </w:rPr>
-        <w:t>Fluxo Alternativo</w:t>
-      </w:r>
-      <w:r>
-        <w:rPr>
-          <w:lang w:val="pt-BR"/>
-        </w:rPr>
-        <w:t xml:space="preserve"> explica como descrever alternativas mais complexas.</w:t>
-      </w:r>
-      <w:r>
-        <w:rPr>
-          <w:lang w:val="fr-FR"/>
-        </w:rPr>
-        <w:t xml:space="preserve"> </w:t>
+        <w:t>Relatório</w:t>
       </w:r>
     </w:p>
     <w:p>
       <w:pPr>
-        <w:pStyle w:val="InfoBlue"/>
-        <w:rPr>
+        <w:ind w:left="720"/>
+        <w:rPr>
+          <w:rFonts w:ascii="Arial" w:hAnsi="Arial" w:cs="Arial"/>
           <w:lang w:val="fr-FR"/>
         </w:rPr>
       </w:pPr>
       <w:r>
         <w:rPr>
-          <w:lang w:val="pt-BR"/>
-        </w:rPr>
-        <w:t>Às vezes, uma figura vale por mil palavras, embora não haja nada que possa substituir uma redação clara e organizada.</w:t>
-      </w:r>
-      <w:r>
-        <w:rPr>
+          <w:rFonts w:ascii="Arial" w:hAnsi="Arial" w:cs="Arial"/>
           <w:lang w:val="fr-FR"/>
         </w:rPr>
-        <w:t xml:space="preserve"> </w:t>
-      </w:r>
-      <w:r>
-        <w:rPr>
-          <w:lang w:val="pt-BR"/>
-        </w:rPr>
-        <w:t>Se for mais esclarecedor, sinta-se à vontade para colar representações gráficas de interfaces do usuário, fluxos de processo ou outras imagens no caso de uso</w:t>
-      </w:r>
-      <w:r>
-        <w:rPr>
-          <w:rFonts w:ascii="Arial" w:hAnsi="Arial"/>
-          <w:lang w:val="pt-BR"/>
+        <w:t xml:space="preserve">B4. O sistema exibe uma tabela com </w:t>
+      </w:r>
+      <w:r>
+        <w:rPr>
+          <w:rFonts w:ascii="Arial" w:hAnsi="Arial" w:cs="Arial"/>
+          <w:lang w:val="fr-FR"/>
+        </w:rPr>
+        <w:t>2</w:t>
+      </w:r>
+      <w:r>
+        <w:rPr>
+          <w:rFonts w:ascii="Arial" w:hAnsi="Arial" w:cs="Arial"/>
+          <w:lang w:val="fr-FR"/>
+        </w:rPr>
+        <w:t xml:space="preserve"> colunas, sendo elas respectivamente : </w:t>
+      </w:r>
+      <w:r>
+        <w:rPr>
+          <w:rFonts w:ascii="Arial" w:hAnsi="Arial" w:cs="Arial"/>
+          <w:lang w:val="fr-FR"/>
+        </w:rPr>
+        <w:t>Preço e Data/Horário</w:t>
+      </w:r>
+      <w:r>
+        <w:rPr>
+          <w:rFonts w:ascii="Arial" w:hAnsi="Arial" w:cs="Arial"/>
+          <w:lang w:val="fr-FR"/>
+        </w:rPr>
+        <w:t xml:space="preserve">. Além disso, o sistema exibe um botão chamado </w:t>
+      </w:r>
+      <w:r>
+        <w:rPr>
+          <w:rFonts w:ascii="Arial" w:hAnsi="Arial" w:cs="Arial"/>
+          <w:lang w:val="fr-FR"/>
+        </w:rPr>
+        <w:t>Emitir relatório</w:t>
+      </w:r>
+      <w:r>
+        <w:rPr>
+          <w:rFonts w:ascii="Arial" w:hAnsi="Arial" w:cs="Arial"/>
+          <w:lang w:val="fr-FR"/>
         </w:rPr>
         <w:t>.</w:t>
-      </w:r>
-      <w:r>
-        <w:rPr>
-          <w:lang w:val="fr-FR"/>
-        </w:rPr>
-        <w:t xml:space="preserve"> </w:t>
-      </w:r>
-      <w:r>
-        <w:rPr>
-          <w:lang w:val="pt-BR"/>
-        </w:rPr>
-        <w:t>Se um fluxograma for útil para apresentar um processo complexo de decisões, utilize-o sem dúvida nenhuma!</w:t>
-      </w:r>
-      <w:r>
-        <w:rPr>
-          <w:lang w:val="fr-FR"/>
-        </w:rPr>
-        <w:t xml:space="preserve">  </w:t>
-      </w:r>
-      <w:r>
-        <w:rPr>
-          <w:lang w:val="pt-BR"/>
-        </w:rPr>
-        <w:t>Assim como no caso de comportamentos dependentes de estado, um diagrama de transição de estado geralmente esclarece o comportamento de um sistema muito mais do que páginas e páginas de texto.</w:t>
-      </w:r>
-      <w:r>
-        <w:rPr>
-          <w:lang w:val="fr-FR"/>
-        </w:rPr>
-        <w:t xml:space="preserve"> </w:t>
-      </w:r>
-      <w:r>
-        <w:rPr>
-          <w:lang w:val="pt-BR"/>
-        </w:rPr>
-        <w:t>Use o meio de apresentação certo para o problema, mas procure evitar o uso de terminologia, notações ou imagens que o público possa não entender.</w:t>
-      </w:r>
-      <w:r>
-        <w:rPr>
-          <w:lang w:val="fr-FR"/>
-        </w:rPr>
-        <w:t xml:space="preserve"> </w:t>
-      </w:r>
-      <w:r>
-        <w:rPr>
-          <w:lang w:val="pt-BR"/>
-        </w:rPr>
-        <w:t>Lembre-se de que sua finalidade é esclarecer e não obscurecer.]</w:t>
       </w:r>
     </w:p>
     <w:p>
       <w:pPr>
-        <w:pStyle w:val="Ttulo2"/>
+        <w:ind w:left="720"/>
+        <w:rPr>
+          <w:rFonts w:ascii="Arial" w:hAnsi="Arial" w:cs="Arial"/>
+          <w:lang w:val="fr-FR"/>
+        </w:rPr>
+      </w:pPr>
+      <w:r>
+        <w:rPr>
+          <w:rFonts w:ascii="Arial" w:hAnsi="Arial" w:cs="Arial"/>
+          <w:lang w:val="fr-FR"/>
+        </w:rPr>
+        <w:t xml:space="preserve">B5. O ator clica </w:t>
+      </w:r>
+      <w:r>
+        <w:rPr>
+          <w:rFonts w:ascii="Arial" w:hAnsi="Arial" w:cs="Arial"/>
+          <w:lang w:val="fr-FR"/>
+        </w:rPr>
+        <w:t>no botão Emitir relatório.</w:t>
+      </w:r>
+    </w:p>
+    <w:p>
+      <w:pPr>
+        <w:ind w:left="720"/>
+        <w:rPr>
+          <w:rFonts w:ascii="Arial" w:hAnsi="Arial" w:cs="Arial"/>
+          <w:lang w:val="fr-FR"/>
+        </w:rPr>
+      </w:pPr>
+      <w:r>
+        <w:rPr>
+          <w:rFonts w:ascii="Arial" w:hAnsi="Arial" w:cs="Arial"/>
+          <w:lang w:val="fr-FR"/>
+        </w:rPr>
+        <w:t xml:space="preserve">B6. </w:t>
+      </w:r>
+      <w:r>
+        <w:rPr>
+          <w:rFonts w:ascii="Arial" w:hAnsi="Arial" w:cs="Arial"/>
+          <w:lang w:val="fr-FR"/>
+        </w:rPr>
+        <w:t xml:space="preserve">O sistema </w:t>
+      </w:r>
+      <w:r>
+        <w:rPr>
+          <w:rFonts w:ascii="Arial" w:hAnsi="Arial" w:cs="Arial"/>
+          <w:lang w:val="fr-FR"/>
+        </w:rPr>
+        <w:t>emite o relatório sobre todos os valores pagos no dia, juntamente com a data de cada valor e o seus respectivo horário.</w:t>
+      </w:r>
+    </w:p>
+    <w:p/>
+    <w:p>
+      <w:pPr>
+        <w:pStyle w:val="Ttulo1"/>
         <w:widowControl/>
-        <w:rPr>
-          <w:lang w:val="fr-FR"/>
-        </w:rPr>
-      </w:pPr>
-      <w:bookmarkStart w:id="11" w:name="_Toc425054507"/>
-      <w:bookmarkStart w:id="12" w:name="_Toc423410241"/>
-      <w:bookmarkStart w:id="13" w:name="_Toc18208179"/>
-      <w:r>
-        <w:rPr>
-          <w:lang w:val="pt-BR"/>
-        </w:rPr>
-        <w:t>Fluxos Alternativos</w:t>
+        <w:ind w:left="1080" w:hanging="360"/>
+        <w:rPr>
+          <w:sz w:val="24"/>
+          <w:szCs w:val="24"/>
+        </w:rPr>
+      </w:pPr>
+      <w:bookmarkStart w:id="11" w:name="_Toc425054512"/>
+      <w:bookmarkStart w:id="12" w:name="_Toc423410253"/>
+      <w:bookmarkStart w:id="13" w:name="_Toc18208184"/>
+      <w:r>
+        <w:rPr>
+          <w:sz w:val="24"/>
+          <w:szCs w:val="24"/>
+          <w:lang w:val="pt-BR"/>
+        </w:rPr>
+        <w:t>Precondições</w:t>
       </w:r>
       <w:bookmarkEnd w:id="11"/>
       <w:bookmarkEnd w:id="12"/>
@@ -2438,20 +1724,103 @@
     </w:p>
     <w:p>
       <w:pPr>
-        <w:pStyle w:val="Ttulo3"/>
+        <w:pStyle w:val="Ttulo2"/>
         <w:widowControl/>
         <w:rPr>
-          <w:lang w:val="fr-FR"/>
-        </w:rPr>
-      </w:pPr>
-      <w:bookmarkStart w:id="14" w:name="_Toc425054508"/>
-      <w:bookmarkStart w:id="15" w:name="_Toc423410242"/>
-      <w:bookmarkStart w:id="16" w:name="_Toc18208180"/>
-      <w:r>
-        <w:rPr>
-          <w:lang w:val="pt-BR"/>
-        </w:rPr>
-        <w:t>&lt; Primeiro Fluxo Alternativo &gt;</w:t>
+          <w:lang w:val="pt-BR"/>
+        </w:rPr>
+      </w:pPr>
+      <w:bookmarkStart w:id="14" w:name="_Toc425054514"/>
+      <w:bookmarkStart w:id="15" w:name="_Toc423410255"/>
+      <w:bookmarkStart w:id="16" w:name="_Toc18208186"/>
+      <w:r>
+        <w:rPr>
+          <w:lang w:val="pt-BR"/>
+        </w:rPr>
+        <w:t>Usuário conectado ao sistema</w:t>
+      </w:r>
+    </w:p>
+    <w:p>
+      <w:pPr>
+        <w:ind w:left="720"/>
+        <w:rPr>
+          <w:rFonts w:ascii="Arial" w:hAnsi="Arial" w:cs="Arial"/>
+          <w:lang w:val="pt-BR"/>
+        </w:rPr>
+      </w:pPr>
+      <w:r>
+        <w:rPr>
+          <w:rFonts w:ascii="Arial" w:hAnsi="Arial" w:cs="Arial"/>
+          <w:lang w:val="pt-BR"/>
+        </w:rPr>
+        <w:t>O usuário que for utilizar o sistema deve se conectar ao mesmo, caso contrário, não conseguirá utilizar nenhuma funcionalidade do sistema.</w:t>
+      </w:r>
+    </w:p>
+    <w:p>
+      <w:pPr>
+        <w:pStyle w:val="Ttulo2"/>
+        <w:rPr>
+          <w:lang w:val="pt-BR"/>
+        </w:rPr>
+      </w:pPr>
+      <w:r>
+        <w:rPr>
+          <w:lang w:val="pt-BR"/>
+        </w:rPr>
+        <w:t xml:space="preserve">Tabela </w:t>
+      </w:r>
+      <w:r>
+        <w:rPr>
+          <w:lang w:val="pt-BR"/>
+        </w:rPr>
+        <w:t>de Relatório</w:t>
+      </w:r>
+      <w:r>
+        <w:rPr>
+          <w:lang w:val="pt-BR"/>
+        </w:rPr>
+        <w:t xml:space="preserve"> </w:t>
+      </w:r>
+      <w:r>
+        <w:rPr>
+          <w:lang w:val="pt-BR"/>
+        </w:rPr>
+        <w:t xml:space="preserve">preenchida </w:t>
+      </w:r>
+    </w:p>
+    <w:p>
+      <w:pPr>
+        <w:ind w:left="720"/>
+        <w:rPr>
+          <w:rFonts w:ascii="Arial" w:hAnsi="Arial" w:cs="Arial"/>
+          <w:lang w:val="pt-BR"/>
+        </w:rPr>
+      </w:pPr>
+      <w:r>
+        <w:rPr>
+          <w:rFonts w:ascii="Arial" w:hAnsi="Arial" w:cs="Arial"/>
+          <w:lang w:val="pt-BR"/>
+        </w:rPr>
+        <w:t>A tabela de relatório deve possuir pelo menos uma linha para que o botão emitir relatório funcione.</w:t>
+      </w:r>
+    </w:p>
+    <w:p>
+      <w:pPr>
+        <w:pStyle w:val="Ttulo1"/>
+        <w:widowControl/>
+        <w:ind w:left="1080" w:hanging="360"/>
+        <w:rPr>
+          <w:sz w:val="24"/>
+          <w:szCs w:val="24"/>
+        </w:rPr>
+      </w:pPr>
+      <w:r>
+        <w:rPr>
+          <w:sz w:val="24"/>
+          <w:szCs w:val="24"/>
+          <w:lang w:val="pt-BR"/>
+        </w:rPr>
+        <w:t>Pós-condições</w:t>
       </w:r>
       <w:bookmarkEnd w:id="14"/>
       <w:bookmarkEnd w:id="15"/>
@@ -2459,113 +1828,33 @@
     </w:p>
     <w:p>
       <w:pPr>
-        <w:pStyle w:val="InfoBlue"/>
-        <w:rPr>
-          <w:lang w:val="fr-FR"/>
-        </w:rPr>
-      </w:pPr>
-      <w:r>
-        <w:rPr>
-          <w:lang w:val="pt-BR"/>
-        </w:rPr>
-        <w:t xml:space="preserve">[As alternativas mais complexas são descritas em uma seção separada, mencionada na subseção </w:t>
-      </w:r>
-      <w:r>
-        <w:rPr>
-          <w:b/>
-          <w:bCs/>
-          <w:lang w:val="pt-BR"/>
-        </w:rPr>
-        <w:t>Fluxo Básico</w:t>
-      </w:r>
-      <w:r>
-        <w:rPr>
-          <w:lang w:val="pt-BR"/>
-        </w:rPr>
-        <w:t xml:space="preserve"> da seção </w:t>
-      </w:r>
-      <w:r>
-        <w:rPr>
-          <w:b/>
-          <w:bCs/>
-          <w:lang w:val="pt-BR"/>
-        </w:rPr>
-        <w:t>Fluxo de Eventos</w:t>
-      </w:r>
-      <w:r>
-        <w:rPr>
-          <w:lang w:val="pt-BR"/>
-        </w:rPr>
-        <w:t>.</w:t>
-      </w:r>
-      <w:r>
-        <w:rPr>
-          <w:lang w:val="fr-FR"/>
-        </w:rPr>
-        <w:t xml:space="preserve"> </w:t>
-      </w:r>
-      <w:r>
-        <w:rPr>
-          <w:lang w:val="pt-BR"/>
-        </w:rPr>
-        <w:t xml:space="preserve">Pense nas subseções </w:t>
-      </w:r>
-      <w:r>
-        <w:rPr>
-          <w:b/>
-          <w:bCs/>
-          <w:lang w:val="pt-BR"/>
-        </w:rPr>
-        <w:t>Fluxo Alternativo</w:t>
-      </w:r>
-      <w:r>
-        <w:rPr>
-          <w:lang w:val="pt-BR"/>
-        </w:rPr>
-        <w:t xml:space="preserve"> como comportamentos alternativos — cada fluxo alternativo representa um comportamento alternativo geralmente devido a exceções que ocorrem no fluxo principal</w:t>
-      </w:r>
-      <w:r>
-        <w:rPr>
-          <w:rFonts w:ascii="Arial" w:hAnsi="Arial"/>
-          <w:lang w:val="pt-BR"/>
-        </w:rPr>
-        <w:t>.</w:t>
-      </w:r>
-      <w:r>
-        <w:rPr>
-          <w:lang w:val="fr-FR"/>
-        </w:rPr>
-        <w:t xml:space="preserve"> </w:t>
-      </w:r>
-      <w:r>
-        <w:rPr>
-          <w:lang w:val="pt-BR"/>
-        </w:rPr>
-        <w:t>O tamanho desses fluxos poderá ser tão extenso quanto o necessário para descrever os eventos associados ao comportamento alternativo.</w:t>
-      </w:r>
-      <w:r>
-        <w:rPr>
-          <w:lang w:val="fr-FR"/>
-        </w:rPr>
-        <w:t xml:space="preserve"> </w:t>
-      </w:r>
-      <w:r>
-        <w:rPr>
-          <w:lang w:val="pt-BR"/>
-        </w:rPr>
-        <w:t>Quando um fluxo alternativo termina, os eventos do principal fluxo de eventos são retomados, a menos que seja especificado algo em contrário.]</w:t>
+        <w:pStyle w:val="Ttulo2"/>
+        <w:widowControl/>
+        <w:rPr>
+          <w:lang w:val="pt-BR"/>
+        </w:rPr>
+      </w:pPr>
+      <w:r>
+        <w:rPr>
+          <w:lang w:val="pt-BR"/>
+        </w:rPr>
+        <w:t>Tabela atualizada</w:t>
       </w:r>
     </w:p>
     <w:p>
       <w:pPr>
-        <w:pStyle w:val="Ttulo4"/>
-        <w:widowControl/>
-      </w:pPr>
-      <w:r>
-        <w:rPr>
-          <w:lang w:val="pt-BR"/>
-        </w:rPr>
-        <w:t>&lt; Um Subfluxo Alternativo &gt;</w:t>
+        <w:ind w:left="720"/>
+        <w:rPr>
+          <w:rFonts w:ascii="Arial" w:hAnsi="Arial" w:cs="Arial"/>
+          <w:lang w:val="pt-BR"/>
+        </w:rPr>
+      </w:pPr>
+      <w:r>
+        <w:rPr>
+          <w:rFonts w:ascii="Arial" w:hAnsi="Arial" w:cs="Arial"/>
+          <w:lang w:val="pt-BR"/>
+        </w:rPr>
+        <w:t>A tabela deve estar atualizada após a utilização do botão adicionar, ou do botão alterar ou do botão excluir.</w:t>
       </w:r>
     </w:p>
     <w:p>
@@ -2575,366 +1864,6 @@
           <w:lang w:val="pt-BR"/>
         </w:rPr>
       </w:pPr>
-      <w:r>
-        <w:rPr>
-          <w:lang w:val="pt-BR"/>
-        </w:rPr>
-        <w:t>[Os fluxos alternativos, por sua vez, podem ser divididos em subseções, se isso contribuir para maior clareza.]</w:t>
-      </w:r>
-    </w:p>
-    <w:p>
-      <w:pPr>
-        <w:pStyle w:val="Ttulo3"/>
-        <w:widowControl/>
-      </w:pPr>
-      <w:bookmarkStart w:id="17" w:name="_Toc425054509"/>
-      <w:bookmarkStart w:id="18" w:name="_Toc423410243"/>
-      <w:bookmarkStart w:id="19" w:name="_Toc18208181"/>
-      <w:r>
-        <w:rPr>
-          <w:lang w:val="pt-BR"/>
-        </w:rPr>
-        <w:lastRenderedPageBreak/>
-        <w:t>&lt; Segundo Fluxo Alternativo &gt;</w:t>
-      </w:r>
-      <w:bookmarkEnd w:id="17"/>
-      <w:bookmarkEnd w:id="18"/>
-      <w:bookmarkEnd w:id="19"/>
-    </w:p>
-    <w:p>
-      <w:pPr>
-        <w:pStyle w:val="InfoBlue"/>
-        <w:rPr>
-          <w:lang w:val="fr-FR"/>
-        </w:rPr>
-      </w:pPr>
-      <w:r>
-        <w:rPr>
-          <w:lang w:val="pt-BR"/>
-        </w:rPr>
-        <w:t>[Pode haver, e muito provavelmente haverá, uma série de fluxos alternativos em um caso de uso.</w:t>
-      </w:r>
-      <w:r>
-        <w:rPr>
-          <w:lang w:val="pt-BR"/>
-        </w:rPr>
-        <w:t xml:space="preserve"> </w:t>
-      </w:r>
-      <w:r>
-        <w:rPr>
-          <w:lang w:val="pt-BR"/>
-        </w:rPr>
-        <w:t>Mantenha cada fluxo alternativo separado para aumentar a clareza.</w:t>
-      </w:r>
-      <w:r>
-        <w:rPr>
-          <w:lang w:val="pt-BR"/>
-        </w:rPr>
-        <w:t xml:space="preserve"> </w:t>
-      </w:r>
-      <w:r>
-        <w:rPr>
-          <w:lang w:val="pt-BR"/>
-        </w:rPr>
-        <w:t>O uso de fluxos alternativos melhora a legibilidade do caso de uso e evita que os casos de uso sejam decompostos em hierarquias de casos de uso</w:t>
-      </w:r>
-      <w:r>
-        <w:rPr>
-          <w:rFonts w:ascii="Arial" w:hAnsi="Arial"/>
-          <w:lang w:val="pt-BR"/>
-        </w:rPr>
-        <w:t>.</w:t>
-      </w:r>
-      <w:r>
-        <w:rPr>
-          <w:lang w:val="pt-BR"/>
-        </w:rPr>
-        <w:t xml:space="preserve"> </w:t>
-      </w:r>
-      <w:r>
-        <w:rPr>
-          <w:lang w:val="pt-BR"/>
-        </w:rPr>
-        <w:t>Lembre-se de que os casos de uso são apenas descrições textuais e que sua finalidade principal é documentar o comportamento de um sistema de maneira clara, concisa e compreensível.]</w:t>
-      </w:r>
-    </w:p>
-    <w:p>
-      <w:pPr>
-        <w:pStyle w:val="Ttulo1"/>
-        <w:ind w:left="1080" w:hanging="360"/>
-        <w:rPr>
-          <w:sz w:val="24"/>
-          <w:szCs w:val="24"/>
-          <w:lang w:val="fr-FR"/>
-        </w:rPr>
-      </w:pPr>
-      <w:bookmarkStart w:id="20" w:name="_Toc425054510"/>
-      <w:bookmarkStart w:id="21" w:name="_Toc423410251"/>
-      <w:bookmarkStart w:id="22" w:name="_Toc18208182"/>
-      <w:r>
-        <w:rPr>
-          <w:sz w:val="24"/>
-          <w:szCs w:val="24"/>
-          <w:lang w:val="pt-BR"/>
-        </w:rPr>
-        <w:t>Requisitos Especiais</w:t>
-      </w:r>
-      <w:bookmarkEnd w:id="20"/>
-      <w:bookmarkEnd w:id="21"/>
-      <w:bookmarkEnd w:id="22"/>
-    </w:p>
-    <w:p>
-      <w:pPr>
-        <w:pStyle w:val="InfoBlue"/>
-        <w:rPr>
-          <w:lang w:val="fr-FR"/>
-        </w:rPr>
-      </w:pPr>
-      <w:r>
-        <w:rPr>
-          <w:lang w:val="pt-BR"/>
-        </w:rPr>
-        <w:t xml:space="preserve">[Normalmente, um requisito especial é um requisito não-funcional específico de um caso de </w:t>
-      </w:r>
-      <w:proofErr w:type="gramStart"/>
-      <w:r>
-        <w:rPr>
-          <w:lang w:val="pt-BR"/>
-        </w:rPr>
-        <w:t>uso</w:t>
-      </w:r>
-      <w:proofErr w:type="gramEnd"/>
-      <w:r>
-        <w:rPr>
-          <w:lang w:val="pt-BR"/>
-        </w:rPr>
-        <w:t xml:space="preserve"> mas que não é especificado de maneira fácil ou natural no texto do fluxo de eventos do caso de uso.</w:t>
-      </w:r>
-      <w:r>
-        <w:rPr>
-          <w:lang w:val="fr-FR"/>
-        </w:rPr>
-        <w:t xml:space="preserve"> </w:t>
-      </w:r>
-      <w:r>
-        <w:rPr>
-          <w:lang w:val="pt-BR"/>
-        </w:rPr>
-        <w:t>Entre os exemplos de requisitos especiais estão incluídos requisitos legais e reguladores, padrões de aplicativos e atributos de qualidade do sistema a ser criado, incluindo requisitos de usabilidade, confiabilidade, desempenho ou suportabilidade.</w:t>
-      </w:r>
-      <w:r>
-        <w:rPr>
-          <w:lang w:val="fr-FR"/>
-        </w:rPr>
-        <w:t xml:space="preserve"> </w:t>
-      </w:r>
-      <w:r>
-        <w:rPr>
-          <w:lang w:val="pt-BR"/>
-        </w:rPr>
-        <w:t>Além disso, outros requisitos — como ambientes e sistemas operacionais, requisitos de compatibilidade e restrições de design — deverão ser capturados nesta seção.]</w:t>
-      </w:r>
-    </w:p>
-    <w:p>
-      <w:pPr>
-        <w:pStyle w:val="Ttulo2"/>
-        <w:widowControl/>
-      </w:pPr>
-      <w:bookmarkStart w:id="23" w:name="_Toc425054511"/>
-      <w:bookmarkStart w:id="24" w:name="_Toc423410252"/>
-      <w:bookmarkStart w:id="25" w:name="_Toc18208183"/>
-      <w:r>
-        <w:rPr>
-          <w:lang w:val="pt-BR"/>
-        </w:rPr>
-        <w:t>&lt; Primeiro Requisito Especial &gt;</w:t>
-      </w:r>
-      <w:bookmarkEnd w:id="23"/>
-      <w:bookmarkEnd w:id="24"/>
-      <w:bookmarkEnd w:id="25"/>
-    </w:p>
-    <w:p/>
-    <w:p>
-      <w:pPr>
-        <w:pStyle w:val="Ttulo1"/>
-        <w:widowControl/>
-        <w:ind w:left="1080" w:hanging="360"/>
-        <w:rPr>
-          <w:sz w:val="24"/>
-          <w:szCs w:val="24"/>
-        </w:rPr>
-      </w:pPr>
-      <w:bookmarkStart w:id="26" w:name="_Toc425054512"/>
-      <w:bookmarkStart w:id="27" w:name="_Toc423410253"/>
-      <w:bookmarkStart w:id="28" w:name="_Toc18208184"/>
-      <w:r>
-        <w:rPr>
-          <w:sz w:val="24"/>
-          <w:szCs w:val="24"/>
-          <w:lang w:val="pt-BR"/>
-        </w:rPr>
-        <w:t>Precondições</w:t>
-      </w:r>
-      <w:bookmarkEnd w:id="26"/>
-      <w:bookmarkEnd w:id="27"/>
-      <w:bookmarkEnd w:id="28"/>
-    </w:p>
-    <w:p>
-      <w:pPr>
-        <w:pStyle w:val="InfoBlue"/>
-        <w:rPr>
-          <w:lang w:val="pt-BR"/>
-        </w:rPr>
-      </w:pPr>
-      <w:r>
-        <w:rPr>
-          <w:lang w:val="pt-BR"/>
-        </w:rPr>
-        <w:t>[Uma precondição de um caso de uso é o estado do sistema que deve estar presente antes de um caso de uso ser realizado.]</w:t>
-      </w:r>
-    </w:p>
-    <w:p>
-      <w:pPr>
-        <w:pStyle w:val="Ttulo2"/>
-        <w:widowControl/>
-      </w:pPr>
-      <w:bookmarkStart w:id="29" w:name="_Toc425054513"/>
-      <w:bookmarkStart w:id="30" w:name="_Toc423410254"/>
-      <w:bookmarkStart w:id="31" w:name="_Toc18208185"/>
-      <w:r>
-        <w:rPr>
-          <w:lang w:val="pt-BR"/>
-        </w:rPr>
-        <w:t>&lt; Precondição Um &gt;</w:t>
-      </w:r>
-      <w:bookmarkEnd w:id="29"/>
-      <w:bookmarkEnd w:id="30"/>
-      <w:bookmarkEnd w:id="31"/>
-    </w:p>
-    <w:p>
-      <w:pPr>
-        <w:pStyle w:val="Ttulo1"/>
-        <w:widowControl/>
-        <w:ind w:left="1080" w:hanging="360"/>
-        <w:rPr>
-          <w:sz w:val="24"/>
-          <w:szCs w:val="24"/>
-        </w:rPr>
-      </w:pPr>
-      <w:bookmarkStart w:id="32" w:name="_Toc425054514"/>
-      <w:bookmarkStart w:id="33" w:name="_Toc423410255"/>
-      <w:bookmarkStart w:id="34" w:name="_Toc18208186"/>
-      <w:r>
-        <w:rPr>
-          <w:sz w:val="24"/>
-          <w:szCs w:val="24"/>
-          <w:lang w:val="pt-BR"/>
-        </w:rPr>
-        <w:t>Pós-condições</w:t>
-      </w:r>
-      <w:bookmarkEnd w:id="32"/>
-      <w:bookmarkEnd w:id="33"/>
-      <w:bookmarkEnd w:id="34"/>
-    </w:p>
-    <w:p>
-      <w:pPr>
-        <w:pStyle w:val="InfoBlue"/>
-        <w:rPr>
-          <w:lang w:val="pt-BR"/>
-        </w:rPr>
-      </w:pPr>
-      <w:r>
-        <w:rPr>
-          <w:lang w:val="pt-BR"/>
-        </w:rPr>
-        <w:t>[Uma pós-condição de um caso de uso é uma lista dos possíveis estados em que o sistema poderá se encontrar imediatamente depois do término de um caso de uso.]</w:t>
-      </w:r>
-    </w:p>
-    <w:p>
-      <w:pPr>
-        <w:pStyle w:val="Ttulo2"/>
-        <w:widowControl/>
-        <w:rPr>
-          <w:lang w:val="fr-FR"/>
-        </w:rPr>
-      </w:pPr>
-      <w:bookmarkStart w:id="35" w:name="_Toc425054515"/>
-      <w:bookmarkStart w:id="36" w:name="_Toc423410256"/>
-      <w:bookmarkStart w:id="37" w:name="_Toc18208187"/>
-      <w:r>
-        <w:rPr>
-          <w:lang w:val="pt-BR"/>
-        </w:rPr>
-        <w:t>&lt; Pós-condição Um &gt;</w:t>
-      </w:r>
-      <w:bookmarkEnd w:id="35"/>
-      <w:bookmarkEnd w:id="36"/>
-      <w:bookmarkEnd w:id="37"/>
-    </w:p>
-    <w:p>
-      <w:pPr>
-        <w:pStyle w:val="Ttulo1"/>
-        <w:ind w:left="1080" w:hanging="360"/>
-        <w:rPr>
-          <w:sz w:val="24"/>
-          <w:szCs w:val="24"/>
-          <w:lang w:val="fr-FR"/>
-        </w:rPr>
-      </w:pPr>
-      <w:bookmarkStart w:id="38" w:name="_Toc18208188"/>
-      <w:r>
-        <w:rPr>
-          <w:sz w:val="24"/>
-          <w:szCs w:val="24"/>
-          <w:lang w:val="pt-BR"/>
-        </w:rPr>
-        <w:t>Pontos de Extensão</w:t>
-      </w:r>
-      <w:bookmarkEnd w:id="38"/>
-    </w:p>
-    <w:p>
-      <w:pPr>
-        <w:pStyle w:val="InfoBlue"/>
-        <w:rPr>
-          <w:lang w:val="pt-BR"/>
-        </w:rPr>
-      </w:pPr>
-      <w:r>
-        <w:rPr>
-          <w:lang w:val="pt-BR"/>
-        </w:rPr>
-        <w:t>[Pontos de extensão do caso de uso.]</w:t>
-      </w:r>
-    </w:p>
-    <w:p>
-      <w:pPr>
-        <w:pStyle w:val="Ttulo2"/>
-        <w:rPr>
-          <w:lang w:val="pt-BR"/>
-        </w:rPr>
-      </w:pPr>
-      <w:bookmarkStart w:id="39" w:name="_Toc18208189"/>
-      <w:r>
-        <w:rPr>
-          <w:lang w:val="pt-BR"/>
-        </w:rPr>
-        <w:t>&lt;Nome do Ponto de Extensão&gt;</w:t>
-      </w:r>
-      <w:bookmarkEnd w:id="39"/>
-    </w:p>
-    <w:p>
-      <w:pPr>
-        <w:pStyle w:val="InfoBlue"/>
-        <w:rPr>
-          <w:lang w:val="pt-BR"/>
-        </w:rPr>
-      </w:pPr>
-      <w:r>
-        <w:rPr>
-          <w:lang w:val="pt-BR"/>
-        </w:rPr>
-        <w:t>[Definição da localização do ponto de extensão no fluxo de eventos.]</w:t>
-      </w:r>
     </w:p>
     <w:sectPr>
       <w:headerReference w:type="default" r:id="rId8"/>
@@ -3015,14 +1944,12 @@
               <w:szCs w:val="24"/>
             </w:rPr>
           </w:pPr>
-          <w:proofErr w:type="spellStart"/>
           <w:r>
             <w:rPr>
               <w:lang w:val="pt-BR"/>
             </w:rPr>
             <w:t>Confidential</w:t>
           </w:r>
-          <w:proofErr w:type="spellEnd"/>
         </w:p>
       </w:tc>
       <w:tc>
@@ -3067,15 +1994,7 @@
             <w:fldChar w:fldCharType="separate"/>
           </w:r>
           <w:r>
-            <w:t xml:space="preserve">&lt;Nome da </w:t>
-          </w:r>
-          <w:proofErr w:type="spellStart"/>
-          <w:r>
-            <w:t>Empresa</w:t>
-          </w:r>
-          <w:proofErr w:type="spellEnd"/>
-          <w:r>
-            <w:t>&gt;</w:t>
+            <w:t>&lt;Nome da Empresa&gt;</w:t>
           </w:r>
           <w:r>
             <w:fldChar w:fldCharType="end"/>
@@ -3315,17 +2234,8 @@
               <w:b/>
               <w:bCs/>
             </w:rPr>
-            <w:t xml:space="preserve">Sistema de </w:t>
-          </w:r>
-          <w:proofErr w:type="spellStart"/>
-          <w:r>
-            <w:rPr>
-              <w:b/>
-              <w:bCs/>
-            </w:rPr>
-            <w:t>Estacionamento</w:t>
-          </w:r>
-          <w:proofErr w:type="spellEnd"/>
+            <w:t>Sistema de Estacionamento</w:t>
+          </w:r>
         </w:p>
       </w:tc>
       <w:tc>
@@ -3350,19 +2260,11 @@
           <w:r>
             <w:t xml:space="preserve">  </w:t>
           </w:r>
-          <w:proofErr w:type="spellStart"/>
           <w:r>
             <w:rPr>
               <w:lang w:val="pt-BR"/>
             </w:rPr>
-            <w:t>Version</w:t>
-          </w:r>
-          <w:proofErr w:type="spellEnd"/>
-          <w:r>
-            <w:rPr>
-              <w:lang w:val="pt-BR"/>
-            </w:rPr>
-            <w:t>:</w:t>
+            <w:t>Version:</w:t>
           </w:r>
           <w:r>
             <w:t xml:space="preserve"> 1.0</w:t>
@@ -3398,15 +2300,7 @@
             <w:fldChar w:fldCharType="separate"/>
           </w:r>
           <w:r>
-            <w:t xml:space="preserve">&lt;Nome do </w:t>
-          </w:r>
-          <w:proofErr w:type="spellStart"/>
-          <w:r>
-            <w:t>Projeto</w:t>
-          </w:r>
-          <w:proofErr w:type="spellEnd"/>
-          <w:r>
-            <w:t>&gt;</w:t>
+            <w:t>&lt;Nome do Projeto&gt;</w:t>
           </w:r>
           <w:r>
             <w:fldChar w:fldCharType="end"/>
@@ -3470,19 +2364,9 @@
           <w:r>
             <w:fldChar w:fldCharType="separate"/>
           </w:r>
-          <w:proofErr w:type="spellStart"/>
-          <w:r>
-            <w:t>Visão</w:t>
-          </w:r>
-          <w:proofErr w:type="spellEnd"/>
-          <w:r>
-            <w:t xml:space="preserve"> do </w:t>
-          </w:r>
-          <w:proofErr w:type="spellStart"/>
-          <w:r>
-            <w:t>Negócio</w:t>
-          </w:r>
-          <w:proofErr w:type="spellEnd"/>
+          <w:r>
+            <w:t>Visão do Negócio</w:t>
+          </w:r>
           <w:r>
             <w:fldChar w:fldCharType="end"/>
           </w:r>
@@ -3516,49 +2400,7 @@
             <w:rPr>
               <w:lang w:val="pt-BR"/>
             </w:rPr>
-            <w:t>&lt;</w:t>
-          </w:r>
-          <w:proofErr w:type="spellStart"/>
-          <w:r>
-            <w:rPr>
-              <w:lang w:val="pt-BR"/>
-            </w:rPr>
-            <w:t>dd</w:t>
-          </w:r>
-          <w:proofErr w:type="spellEnd"/>
-          <w:r>
-            <w:rPr>
-              <w:lang w:val="pt-BR"/>
-            </w:rPr>
-            <w:t>/</w:t>
-          </w:r>
-          <w:proofErr w:type="spellStart"/>
-          <w:r>
-            <w:rPr>
-              <w:lang w:val="pt-BR"/>
-            </w:rPr>
-            <w:t>mmm</w:t>
-          </w:r>
-          <w:proofErr w:type="spellEnd"/>
-          <w:r>
-            <w:rPr>
-              <w:lang w:val="pt-BR"/>
-            </w:rPr>
-            <w:t>/</w:t>
-          </w:r>
-          <w:proofErr w:type="spellStart"/>
-          <w:r>
-            <w:rPr>
-              <w:lang w:val="pt-BR"/>
-            </w:rPr>
-            <w:t>yy</w:t>
-          </w:r>
-          <w:proofErr w:type="spellEnd"/>
-          <w:r>
-            <w:rPr>
-              <w:lang w:val="pt-BR"/>
-            </w:rPr>
-            <w:t>&gt;</w:t>
+            <w:t>&lt;dd/mmm/yy&gt;</w:t>
           </w:r>
         </w:p>
       </w:tc>
@@ -3632,35 +2474,7 @@
             <w:rPr>
               <w:lang w:val="pt-BR"/>
             </w:rPr>
-            <w:t>&lt;</w:t>
-          </w:r>
-          <w:proofErr w:type="spellStart"/>
-          <w:r>
-            <w:rPr>
-              <w:lang w:val="pt-BR"/>
-            </w:rPr>
-            <w:t>dd</w:t>
-          </w:r>
-          <w:proofErr w:type="spellEnd"/>
-          <w:r>
-            <w:rPr>
-              <w:lang w:val="pt-BR"/>
-            </w:rPr>
-            <w:t>/</w:t>
-          </w:r>
-          <w:proofErr w:type="spellStart"/>
-          <w:r>
-            <w:rPr>
-              <w:lang w:val="pt-BR"/>
-            </w:rPr>
-            <w:t>mmm</w:t>
-          </w:r>
-          <w:proofErr w:type="spellEnd"/>
-          <w:r>
-            <w:rPr>
-              <w:lang w:val="pt-BR"/>
-            </w:rPr>
-            <w:t>/aa&gt;</w:t>
+            <w:t>&lt;dd/mmm/aa&gt;</w:t>
           </w:r>
         </w:p>
       </w:tc>
@@ -3687,35 +2501,7 @@
             <w:rPr>
               <w:lang w:val="pt-BR"/>
             </w:rPr>
-            <w:t>&lt;</w:t>
-          </w:r>
-          <w:proofErr w:type="spellStart"/>
-          <w:r>
-            <w:rPr>
-              <w:lang w:val="pt-BR"/>
-            </w:rPr>
-            <w:t>document</w:t>
-          </w:r>
-          <w:proofErr w:type="spellEnd"/>
-          <w:r>
-            <w:rPr>
-              <w:lang w:val="pt-BR"/>
-            </w:rPr>
-            <w:t xml:space="preserve"> </w:t>
-          </w:r>
-          <w:proofErr w:type="spellStart"/>
-          <w:r>
-            <w:rPr>
-              <w:lang w:val="pt-BR"/>
-            </w:rPr>
-            <w:t>identifier</w:t>
-          </w:r>
-          <w:proofErr w:type="spellEnd"/>
-          <w:r>
-            <w:rPr>
-              <w:lang w:val="pt-BR"/>
-            </w:rPr>
-            <w:t>&gt;</w:t>
+            <w:t>&lt;document identifier&gt;</w:t>
           </w:r>
         </w:p>
       </w:tc>

</xml_diff>